<commit_message>
update: report file download logic
</commit_message>
<xml_diff>
--- a/RoomBooking/storage/booking_report/report.docx
+++ b/RoomBooking/storage/booking_report/report.docx
@@ -8,6 +8,35 @@
       </w:pPr>
       <w:r>
         <w:t>Расписание бронирования комнат</w:t>
+      </w:r>
+    </w:p>
+    <w:p/>
+    <w:p>
+      <w:pPr>
+        <w:pStyle w:val="Heading2"/>
+      </w:pPr>
+      <w:r>
+        <w:t>Номер комнаты: A1</w:t>
+      </w:r>
+    </w:p>
+    <w:p>
+      <w:r>
+        <w:t>Забронировал: admin</w:t>
+      </w:r>
+    </w:p>
+    <w:p>
+      <w:r>
+        <w:t>Дата(от): 2024-03-22 08:00:00</w:t>
+      </w:r>
+    </w:p>
+    <w:p>
+      <w:r>
+        <w:t>Дата(до): 2024-03-22 09:00:00</w:t>
+      </w:r>
+    </w:p>
+    <w:p>
+      <w:r>
+        <w:t>Цель бронирования: Тестовое бронирование</w:t>
       </w:r>
     </w:p>
     <w:p/>

</xml_diff>